<commit_message>
Manual do Gestor de Patrimonio
</commit_message>
<xml_diff>
--- a/Anexo I - Modelo Lógico.docx
+++ b/Anexo I - Modelo Lógico.docx
@@ -1,22 +1,25 @@
 
 <file path=word/document.xml><?xml version="1.0" encoding="utf-8"?>
-<w:document xmlns:o="urn:schemas-microsoft-com:office:office" xmlns:r="http://schemas.openxmlformats.org/officeDocument/2006/relationships" xmlns:v="urn:schemas-microsoft-com:vml" xmlns:w="http://schemas.openxmlformats.org/wordprocessingml/2006/main" xmlns:w10="urn:schemas-microsoft-com:office:word" xmlns:wp="http://schemas.openxmlformats.org/drawingml/2006/wordprocessingDrawing" xmlns:wps="http://schemas.microsoft.com/office/word/2010/wordprocessingShape" xmlns:wpg="http://schemas.microsoft.com/office/word/2010/wordprocessingGroup" xmlns:mc="http://schemas.openxmlformats.org/markup-compatibility/2006" xmlns:wp14="http://schemas.microsoft.com/office/word/2010/wordprocessingDrawing" xmlns:w14="http://schemas.microsoft.com/office/word/2010/wordml" mc:Ignorable="w14 wp14">
+<w:document xmlns:wpc="http://schemas.microsoft.com/office/word/2010/wordprocessingCanvas" xmlns:mc="http://schemas.openxmlformats.org/markup-compatibility/2006" xmlns:o="urn:schemas-microsoft-com:office:office" xmlns:r="http://schemas.openxmlformats.org/officeDocument/2006/relationships" xmlns:m="http://schemas.openxmlformats.org/officeDocument/2006/math" xmlns:v="urn:schemas-microsoft-com:vml" xmlns:wp14="http://schemas.microsoft.com/office/word/2010/wordprocessingDrawing" xmlns:wp="http://schemas.openxmlformats.org/drawingml/2006/wordprocessingDrawing" xmlns:w10="urn:schemas-microsoft-com:office:word" xmlns:w="http://schemas.openxmlformats.org/wordprocessingml/2006/main" xmlns:w14="http://schemas.microsoft.com/office/word/2010/wordml" xmlns:wpg="http://schemas.microsoft.com/office/word/2010/wordprocessingGroup" xmlns:wpi="http://schemas.microsoft.com/office/word/2010/wordprocessingInk" xmlns:wne="http://schemas.microsoft.com/office/word/2006/wordml" xmlns:wps="http://schemas.microsoft.com/office/word/2010/wordprocessingShape" mc:Ignorable="w14 wp14">
   <w:body>
     <w:p>
       <w:pPr>
-        <w:pStyle w:val="Normal"/>
-        <w:spacing w:lineRule="atLeast" w:line="285" w:before="0" w:after="0"/>
+        <w:spacing w:after="0" w:line="285" w:lineRule="atLeast"/>
         <w:rPr>
-          <w:rFonts w:ascii="Consolas" w:hAnsi="Consolas" w:eastAsia="Times New Roman" w:cs="Consolas"/>
+          <w:rFonts w:ascii="Consolas" w:eastAsia="Times New Roman" w:hAnsi="Consolas" w:cs="Consolas"/>
           <w:sz w:val="21"/>
           <w:szCs w:val="21"/>
           <w:lang w:eastAsia="pt-BR"/>
         </w:rPr>
       </w:pPr>
+      <w:bookmarkStart w:id="0" w:name="_GoBack"/>
       <w:r>
-        <w:rPr/>
+        <w:rPr>
+          <w:noProof/>
+          <w:lang w:eastAsia="pt-BR"/>
+        </w:rPr>
         <w:drawing>
-          <wp:anchor behindDoc="0" distT="0" distB="0" distL="0" distR="0" simplePos="0" locked="0" layoutInCell="1" allowOverlap="1" relativeHeight="2">
+          <wp:anchor distT="0" distB="0" distL="0" distR="0" simplePos="0" relativeHeight="2" behindDoc="0" locked="0" layoutInCell="1" allowOverlap="1">
             <wp:simplePos x="0" y="0"/>
             <wp:positionH relativeFrom="column">
               <wp:align>center</wp:align>
@@ -24,10 +27,10 @@
             <wp:positionV relativeFrom="paragraph">
               <wp:posOffset>635</wp:posOffset>
             </wp:positionV>
-            <wp:extent cx="9075420" cy="7016750"/>
+            <wp:extent cx="9074150" cy="7016750"/>
             <wp:effectExtent l="0" t="0" r="0" b="0"/>
             <wp:wrapSquare wrapText="largest"/>
-            <wp:docPr id="1" name="Figura1" descr=""/>
+            <wp:docPr id="1" name="Figura1"/>
             <wp:cNvGraphicFramePr>
               <a:graphicFrameLocks xmlns:a="http://schemas.openxmlformats.org/drawingml/2006/main" noChangeAspect="1"/>
             </wp:cNvGraphicFramePr>
@@ -35,13 +38,19 @@
               <a:graphicData uri="http://schemas.openxmlformats.org/drawingml/2006/picture">
                 <pic:pic xmlns:pic="http://schemas.openxmlformats.org/drawingml/2006/picture">
                   <pic:nvPicPr>
-                    <pic:cNvPr id="1" name="Figura1" descr=""/>
+                    <pic:cNvPr id="1" name="Figura1"/>
                     <pic:cNvPicPr>
                       <a:picLocks noChangeAspect="1" noChangeArrowheads="1"/>
                     </pic:cNvPicPr>
                   </pic:nvPicPr>
                   <pic:blipFill>
-                    <a:blip r:embed="rId2"/>
+                    <a:blip r:embed="rId5">
+                      <a:extLst>
+                        <a:ext uri="{28A0092B-C50C-407E-A947-70E740481C1C}">
+                          <a14:useLocalDpi xmlns:a14="http://schemas.microsoft.com/office/drawing/2010/main" val="0"/>
+                        </a:ext>
+                      </a:extLst>
+                    </a:blip>
                     <a:stretch>
                       <a:fillRect/>
                     </a:stretch>
@@ -49,7 +58,7 @@
                   <pic:spPr bwMode="auto">
                     <a:xfrm>
                       <a:off x="0" y="0"/>
-                      <a:ext cx="9075420" cy="7016750"/>
+                      <a:ext cx="9074603" cy="7016750"/>
                     </a:xfrm>
                     <a:prstGeom prst="rect">
                       <a:avLst/>
@@ -61,38 +70,35 @@
           </wp:anchor>
         </w:drawing>
       </w:r>
+      <w:bookmarkEnd w:id="0"/>
     </w:p>
     <w:sectPr>
-      <w:type w:val="nextPage"/>
-      <w:pgSz w:orient="landscape" w:w="16838" w:h="11906"/>
-      <w:pgMar w:left="993" w:right="849" w:header="0" w:top="709" w:footer="0" w:bottom="709" w:gutter="0"/>
-      <w:pgNumType w:fmt="decimal"/>
-      <w:formProt w:val="false"/>
-      <w:textDirection w:val="lrTb"/>
-      <w:docGrid w:type="default" w:linePitch="360" w:charSpace="4294965247"/>
+      <w:pgSz w:w="16838" w:h="11906" w:orient="landscape"/>
+      <w:pgMar w:top="709" w:right="849" w:bottom="709" w:left="993" w:header="0" w:footer="0" w:gutter="0"/>
+      <w:cols w:space="720"/>
+      <w:formProt w:val="0"/>
+      <w:docGrid w:linePitch="360" w:charSpace="-2049"/>
     </w:sectPr>
   </w:body>
 </w:document>
 </file>
 
 <file path=word/styles.xml><?xml version="1.0" encoding="utf-8"?>
-<w:styles xmlns:w="http://schemas.openxmlformats.org/wordprocessingml/2006/main" xmlns:w14="http://schemas.microsoft.com/office/word/2010/wordml" xmlns:mc="http://schemas.openxmlformats.org/markup-compatibility/2006" mc:Ignorable="w14">
+<w:styles xmlns:mc="http://schemas.openxmlformats.org/markup-compatibility/2006" xmlns:r="http://schemas.openxmlformats.org/officeDocument/2006/relationships" xmlns:w="http://schemas.openxmlformats.org/wordprocessingml/2006/main" xmlns:w14="http://schemas.microsoft.com/office/word/2010/wordml" mc:Ignorable="w14">
   <w:docDefaults>
     <w:rPrDefault>
       <w:rPr>
-        <w:rFonts w:ascii="Calibri" w:hAnsi="Calibri" w:eastAsia="Calibri" w:cs="" w:asciiTheme="minorHAnsi" w:cstheme="minorBidi" w:eastAsiaTheme="minorHAnsi" w:hAnsiTheme="minorHAnsi"/>
+        <w:rFonts w:asciiTheme="minorHAnsi" w:eastAsiaTheme="minorHAnsi" w:hAnsiTheme="minorHAnsi" w:cstheme="minorBidi"/>
         <w:sz w:val="22"/>
         <w:szCs w:val="22"/>
         <w:lang w:val="pt-BR" w:eastAsia="en-US" w:bidi="ar-SA"/>
       </w:rPr>
     </w:rPrDefault>
-    <w:pPrDefault>
-      <w:pPr/>
-    </w:pPrDefault>
+    <w:pPrDefault/>
   </w:docDefaults>
   <w:latentStyles w:defLockedState="0" w:defUIPriority="99" w:defSemiHidden="1" w:defUnhideWhenUsed="1" w:defQFormat="0" w:count="267">
-    <w:lsdException w:name="Normal" w:uiPriority="0" w:semiHidden="0" w:unhideWhenUsed="0" w:qFormat="1"/>
-    <w:lsdException w:name="heading 1" w:uiPriority="9" w:semiHidden="0" w:unhideWhenUsed="0" w:qFormat="1"/>
+    <w:lsdException w:name="Normal" w:semiHidden="0" w:uiPriority="0" w:unhideWhenUsed="0" w:qFormat="1"/>
+    <w:lsdException w:name="heading 1" w:semiHidden="0" w:uiPriority="9" w:unhideWhenUsed="0" w:qFormat="1"/>
     <w:lsdException w:name="heading 2" w:uiPriority="9" w:qFormat="1"/>
     <w:lsdException w:name="heading 3" w:uiPriority="9" w:qFormat="1"/>
     <w:lsdException w:name="heading 4" w:uiPriority="9" w:qFormat="1"/>
@@ -111,213 +117,136 @@
     <w:lsdException w:name="toc 8" w:uiPriority="39"/>
     <w:lsdException w:name="toc 9" w:uiPriority="39"/>
     <w:lsdException w:name="caption" w:uiPriority="35" w:qFormat="1"/>
-    <w:lsdException w:name="Title" w:uiPriority="10" w:semiHidden="0" w:unhideWhenUsed="0" w:qFormat="1"/>
+    <w:lsdException w:name="Title" w:semiHidden="0" w:uiPriority="10" w:unhideWhenUsed="0" w:qFormat="1"/>
     <w:lsdException w:name="Default Paragraph Font" w:uiPriority="1"/>
-    <w:lsdException w:name="Subtitle" w:uiPriority="11" w:semiHidden="0" w:unhideWhenUsed="0" w:qFormat="1"/>
-    <w:lsdException w:name="Strong" w:uiPriority="22" w:semiHidden="0" w:unhideWhenUsed="0" w:qFormat="1"/>
-    <w:lsdException w:name="Emphasis" w:uiPriority="20" w:semiHidden="0" w:unhideWhenUsed="0" w:qFormat="1"/>
-    <w:lsdException w:name="Table Grid" w:uiPriority="59" w:semiHidden="0" w:unhideWhenUsed="0"/>
+    <w:lsdException w:name="Subtitle" w:semiHidden="0" w:uiPriority="11" w:unhideWhenUsed="0" w:qFormat="1"/>
+    <w:lsdException w:name="Strong" w:semiHidden="0" w:uiPriority="22" w:unhideWhenUsed="0" w:qFormat="1"/>
+    <w:lsdException w:name="Emphasis" w:semiHidden="0" w:uiPriority="20" w:unhideWhenUsed="0" w:qFormat="1"/>
+    <w:lsdException w:name="Table Grid" w:semiHidden="0" w:uiPriority="59" w:unhideWhenUsed="0"/>
     <w:lsdException w:name="Placeholder Text" w:unhideWhenUsed="0"/>
-    <w:lsdException w:name="No Spacing" w:uiPriority="1" w:semiHidden="0" w:unhideWhenUsed="0" w:qFormat="1"/>
-    <w:lsdException w:name="Light Shading" w:uiPriority="60" w:semiHidden="0" w:unhideWhenUsed="0"/>
-    <w:lsdException w:name="Light List" w:uiPriority="61" w:semiHidden="0" w:unhideWhenUsed="0"/>
-    <w:lsdException w:name="Light Grid" w:uiPriority="62" w:semiHidden="0" w:unhideWhenUsed="0"/>
-    <w:lsdException w:name="Medium Shading 1" w:uiPriority="63" w:semiHidden="0" w:unhideWhenUsed="0"/>
-    <w:lsdException w:name="Medium Shading 2" w:uiPriority="64" w:semiHidden="0" w:unhideWhenUsed="0"/>
-    <w:lsdException w:name="Medium List 1" w:uiPriority="65" w:semiHidden="0" w:unhideWhenUsed="0"/>
-    <w:lsdException w:name="Medium List 2" w:uiPriority="66" w:semiHidden="0" w:unhideWhenUsed="0"/>
-    <w:lsdException w:name="Medium Grid 1" w:uiPriority="67" w:semiHidden="0" w:unhideWhenUsed="0"/>
-    <w:lsdException w:name="Medium Grid 2" w:uiPriority="68" w:semiHidden="0" w:unhideWhenUsed="0"/>
-    <w:lsdException w:name="Medium Grid 3" w:uiPriority="69" w:semiHidden="0" w:unhideWhenUsed="0"/>
-    <w:lsdException w:name="Dark List" w:uiPriority="70" w:semiHidden="0" w:unhideWhenUsed="0"/>
-    <w:lsdException w:name="Colorful Shading" w:uiPriority="71" w:semiHidden="0" w:unhideWhenUsed="0"/>
-    <w:lsdException w:name="Colorful List" w:uiPriority="72" w:semiHidden="0" w:unhideWhenUsed="0"/>
-    <w:lsdException w:name="Colorful Grid" w:uiPriority="73" w:semiHidden="0" w:unhideWhenUsed="0"/>
-    <w:lsdException w:name="Light Shading Accent 1" w:uiPriority="60" w:semiHidden="0" w:unhideWhenUsed="0"/>
-    <w:lsdException w:name="Light List Accent 1" w:uiPriority="61" w:semiHidden="0" w:unhideWhenUsed="0"/>
-    <w:lsdException w:name="Light Grid Accent 1" w:uiPriority="62" w:semiHidden="0" w:unhideWhenUsed="0"/>
-    <w:lsdException w:name="Medium Shading 1 Accent 1" w:uiPriority="63" w:semiHidden="0" w:unhideWhenUsed="0"/>
-    <w:lsdException w:name="Medium Shading 2 Accent 1" w:uiPriority="64" w:semiHidden="0" w:unhideWhenUsed="0"/>
-    <w:lsdException w:name="Medium List 1 Accent 1" w:uiPriority="65" w:semiHidden="0" w:unhideWhenUsed="0"/>
+    <w:lsdException w:name="No Spacing" w:semiHidden="0" w:uiPriority="1" w:unhideWhenUsed="0" w:qFormat="1"/>
+    <w:lsdException w:name="Light Shading" w:semiHidden="0" w:uiPriority="60" w:unhideWhenUsed="0"/>
+    <w:lsdException w:name="Light List" w:semiHidden="0" w:uiPriority="61" w:unhideWhenUsed="0"/>
+    <w:lsdException w:name="Light Grid" w:semiHidden="0" w:uiPriority="62" w:unhideWhenUsed="0"/>
+    <w:lsdException w:name="Medium Shading 1" w:semiHidden="0" w:uiPriority="63" w:unhideWhenUsed="0"/>
+    <w:lsdException w:name="Medium Shading 2" w:semiHidden="0" w:uiPriority="64" w:unhideWhenUsed="0"/>
+    <w:lsdException w:name="Medium List 1" w:semiHidden="0" w:uiPriority="65" w:unhideWhenUsed="0"/>
+    <w:lsdException w:name="Medium List 2" w:semiHidden="0" w:uiPriority="66" w:unhideWhenUsed="0"/>
+    <w:lsdException w:name="Medium Grid 1" w:semiHidden="0" w:uiPriority="67" w:unhideWhenUsed="0"/>
+    <w:lsdException w:name="Medium Grid 2" w:semiHidden="0" w:uiPriority="68" w:unhideWhenUsed="0"/>
+    <w:lsdException w:name="Medium Grid 3" w:semiHidden="0" w:uiPriority="69" w:unhideWhenUsed="0"/>
+    <w:lsdException w:name="Dark List" w:semiHidden="0" w:uiPriority="70" w:unhideWhenUsed="0"/>
+    <w:lsdException w:name="Colorful Shading" w:semiHidden="0" w:uiPriority="71" w:unhideWhenUsed="0"/>
+    <w:lsdException w:name="Colorful List" w:semiHidden="0" w:uiPriority="72" w:unhideWhenUsed="0"/>
+    <w:lsdException w:name="Colorful Grid" w:semiHidden="0" w:uiPriority="73" w:unhideWhenUsed="0"/>
+    <w:lsdException w:name="Light Shading Accent 1" w:semiHidden="0" w:uiPriority="60" w:unhideWhenUsed="0"/>
+    <w:lsdException w:name="Light List Accent 1" w:semiHidden="0" w:uiPriority="61" w:unhideWhenUsed="0"/>
+    <w:lsdException w:name="Light Grid Accent 1" w:semiHidden="0" w:uiPriority="62" w:unhideWhenUsed="0"/>
+    <w:lsdException w:name="Medium Shading 1 Accent 1" w:semiHidden="0" w:uiPriority="63" w:unhideWhenUsed="0"/>
+    <w:lsdException w:name="Medium Shading 2 Accent 1" w:semiHidden="0" w:uiPriority="64" w:unhideWhenUsed="0"/>
+    <w:lsdException w:name="Medium List 1 Accent 1" w:semiHidden="0" w:uiPriority="65" w:unhideWhenUsed="0"/>
     <w:lsdException w:name="Revision" w:unhideWhenUsed="0"/>
-    <w:lsdException w:name="List Paragraph" w:uiPriority="34" w:semiHidden="0" w:unhideWhenUsed="0" w:qFormat="1"/>
-    <w:lsdException w:name="Quote" w:uiPriority="29" w:semiHidden="0" w:unhideWhenUsed="0" w:qFormat="1"/>
-    <w:lsdException w:name="Intense Quote" w:uiPriority="30" w:semiHidden="0" w:unhideWhenUsed="0" w:qFormat="1"/>
-    <w:lsdException w:name="Medium List 2 Accent 1" w:uiPriority="66" w:semiHidden="0" w:unhideWhenUsed="0"/>
-    <w:lsdException w:name="Medium Grid 1 Accent 1" w:uiPriority="67" w:semiHidden="0" w:unhideWhenUsed="0"/>
-    <w:lsdException w:name="Medium Grid 2 Accent 1" w:uiPriority="68" w:semiHidden="0" w:unhideWhenUsed="0"/>
-    <w:lsdException w:name="Medium Grid 3 Accent 1" w:uiPriority="69" w:semiHidden="0" w:unhideWhenUsed="0"/>
-    <w:lsdException w:name="Dark List Accent 1" w:uiPriority="70" w:semiHidden="0" w:unhideWhenUsed="0"/>
-    <w:lsdException w:name="Colorful Shading Accent 1" w:uiPriority="71" w:semiHidden="0" w:unhideWhenUsed="0"/>
-    <w:lsdException w:name="Colorful List Accent 1" w:uiPriority="72" w:semiHidden="0" w:unhideWhenUsed="0"/>
-    <w:lsdException w:name="Colorful Grid Accent 1" w:uiPriority="73" w:semiHidden="0" w:unhideWhenUsed="0"/>
-    <w:lsdException w:name="Light Shading Accent 2" w:uiPriority="60" w:semiHidden="0" w:unhideWhenUsed="0"/>
-    <w:lsdException w:name="Light List Accent 2" w:uiPriority="61" w:semiHidden="0" w:unhideWhenUsed="0"/>
-    <w:lsdException w:name="Light Grid Accent 2" w:uiPriority="62" w:semiHidden="0" w:unhideWhenUsed="0"/>
-    <w:lsdException w:name="Medium Shading 1 Accent 2" w:uiPriority="63" w:semiHidden="0" w:unhideWhenUsed="0"/>
-    <w:lsdException w:name="Medium Shading 2 Accent 2" w:uiPriority="64" w:semiHidden="0" w:unhideWhenUsed="0"/>
-    <w:lsdException w:name="Medium List 1 Accent 2" w:uiPriority="65" w:semiHidden="0" w:unhideWhenUsed="0"/>
-    <w:lsdException w:name="Medium List 2 Accent 2" w:uiPriority="66" w:semiHidden="0" w:unhideWhenUsed="0"/>
-    <w:lsdException w:name="Medium Grid 1 Accent 2" w:uiPriority="67" w:semiHidden="0" w:unhideWhenUsed="0"/>
-    <w:lsdException w:name="Medium Grid 2 Accent 2" w:uiPriority="68" w:semiHidden="0" w:unhideWhenUsed="0"/>
-    <w:lsdException w:name="Medium Grid 3 Accent 2" w:uiPriority="69" w:semiHidden="0" w:unhideWhenUsed="0"/>
-    <w:lsdException w:name="Dark List Accent 2" w:uiPriority="70" w:semiHidden="0" w:unhideWhenUsed="0"/>
-    <w:lsdException w:name="Colorful Shading Accent 2" w:uiPriority="71" w:semiHidden="0" w:unhideWhenUsed="0"/>
-    <w:lsdException w:name="Colorful List Accent 2" w:uiPriority="72" w:semiHidden="0" w:unhideWhenUsed="0"/>
-    <w:lsdException w:name="Colorful Grid Accent 2" w:uiPriority="73" w:semiHidden="0" w:unhideWhenUsed="0"/>
-    <w:lsdException w:name="Light Shading Accent 3" w:uiPriority="60" w:semiHidden="0" w:unhideWhenUsed="0"/>
-    <w:lsdException w:name="Light List Accent 3" w:uiPriority="61" w:semiHidden="0" w:unhideWhenUsed="0"/>
-    <w:lsdException w:name="Light Grid Accent 3" w:uiPriority="62" w:semiHidden="0" w:unhideWhenUsed="0"/>
-    <w:lsdException w:name="Medium Shading 1 Accent 3" w:uiPriority="63" w:semiHidden="0" w:unhideWhenUsed="0"/>
-    <w:lsdException w:name="Medium Shading 2 Accent 3" w:uiPriority="64" w:semiHidden="0" w:unhideWhenUsed="0"/>
-    <w:lsdException w:name="Medium List 1 Accent 3" w:uiPriority="65" w:semiHidden="0" w:unhideWhenUsed="0"/>
-    <w:lsdException w:name="Medium List 2 Accent 3" w:uiPriority="66" w:semiHidden="0" w:unhideWhenUsed="0"/>
-    <w:lsdException w:name="Medium Grid 1 Accent 3" w:uiPriority="67" w:semiHidden="0" w:unhideWhenUsed="0"/>
-    <w:lsdException w:name="Medium Grid 2 Accent 3" w:uiPriority="68" w:semiHidden="0" w:unhideWhenUsed="0"/>
-    <w:lsdException w:name="Medium Grid 3 Accent 3" w:uiPriority="69" w:semiHidden="0" w:unhideWhenUsed="0"/>
-    <w:lsdException w:name="Dark List Accent 3" w:uiPriority="70" w:semiHidden="0" w:unhideWhenUsed="0"/>
-    <w:lsdException w:name="Colorful Shading Accent 3" w:uiPriority="71" w:semiHidden="0" w:unhideWhenUsed="0"/>
-    <w:lsdException w:name="Colorful List Accent 3" w:uiPriority="72" w:semiHidden="0" w:unhideWhenUsed="0"/>
-    <w:lsdException w:name="Colorful Grid Accent 3" w:uiPriority="73" w:semiHidden="0" w:unhideWhenUsed="0"/>
-    <w:lsdException w:name="Light Shading Accent 4" w:uiPriority="60" w:semiHidden="0" w:unhideWhenUsed="0"/>
-    <w:lsdException w:name="Light List Accent 4" w:uiPriority="61" w:semiHidden="0" w:unhideWhenUsed="0"/>
-    <w:lsdException w:name="Light Grid Accent 4" w:uiPriority="62" w:semiHidden="0" w:unhideWhenUsed="0"/>
-    <w:lsdException w:name="Medium Shading 1 Accent 4" w:uiPriority="63" w:semiHidden="0" w:unhideWhenUsed="0"/>
-    <w:lsdException w:name="Medium Shading 2 Accent 4" w:uiPriority="64" w:semiHidden="0" w:unhideWhenUsed="0"/>
-    <w:lsdException w:name="Medium List 1 Accent 4" w:uiPriority="65" w:semiHidden="0" w:unhideWhenUsed="0"/>
-    <w:lsdException w:name="Medium List 2 Accent 4" w:uiPriority="66" w:semiHidden="0" w:unhideWhenUsed="0"/>
-    <w:lsdException w:name="Medium Grid 1 Accent 4" w:uiPriority="67" w:semiHidden="0" w:unhideWhenUsed="0"/>
-    <w:lsdException w:name="Medium Grid 2 Accent 4" w:uiPriority="68" w:semiHidden="0" w:unhideWhenUsed="0"/>
-    <w:lsdException w:name="Medium Grid 3 Accent 4" w:uiPriority="69" w:semiHidden="0" w:unhideWhenUsed="0"/>
-    <w:lsdException w:name="Dark List Accent 4" w:uiPriority="70" w:semiHidden="0" w:unhideWhenUsed="0"/>
-    <w:lsdException w:name="Colorful Shading Accent 4" w:uiPriority="71" w:semiHidden="0" w:unhideWhenUsed="0"/>
-    <w:lsdException w:name="Colorful List Accent 4" w:uiPriority="72" w:semiHidden="0" w:unhideWhenUsed="0"/>
-    <w:lsdException w:name="Colorful Grid Accent 4" w:uiPriority="73" w:semiHidden="0" w:unhideWhenUsed="0"/>
-    <w:lsdException w:name="Light Shading Accent 5" w:uiPriority="60" w:semiHidden="0" w:unhideWhenUsed="0"/>
-    <w:lsdException w:name="Light List Accent 5" w:uiPriority="61" w:semiHidden="0" w:unhideWhenUsed="0"/>
-    <w:lsdException w:name="Light Grid Accent 5" w:uiPriority="62" w:semiHidden="0" w:unhideWhenUsed="0"/>
-    <w:lsdException w:name="Medium Shading 1 Accent 5" w:uiPriority="63" w:semiHidden="0" w:unhideWhenUsed="0"/>
-    <w:lsdException w:name="Medium Shading 2 Accent 5" w:uiPriority="64" w:semiHidden="0" w:unhideWhenUsed="0"/>
-    <w:lsdException w:name="Medium List 1 Accent 5" w:uiPriority="65" w:semiHidden="0" w:unhideWhenUsed="0"/>
-    <w:lsdException w:name="Medium List 2 Accent 5" w:uiPriority="66" w:semiHidden="0" w:unhideWhenUsed="0"/>
-    <w:lsdException w:name="Medium Grid 1 Accent 5" w:uiPriority="67" w:semiHidden="0" w:unhideWhenUsed="0"/>
-    <w:lsdException w:name="Medium Grid 2 Accent 5" w:uiPriority="68" w:semiHidden="0" w:unhideWhenUsed="0"/>
-    <w:lsdException w:name="Medium Grid 3 Accent 5" w:uiPriority="69" w:semiHidden="0" w:unhideWhenUsed="0"/>
-    <w:lsdException w:name="Dark List Accent 5" w:uiPriority="70" w:semiHidden="0" w:unhideWhenUsed="0"/>
-    <w:lsdException w:name="Colorful Shading Accent 5" w:uiPriority="71" w:semiHidden="0" w:unhideWhenUsed="0"/>
-    <w:lsdException w:name="Colorful List Accent 5" w:uiPriority="72" w:semiHidden="0" w:unhideWhenUsed="0"/>
-    <w:lsdException w:name="Colorful Grid Accent 5" w:uiPriority="73" w:semiHidden="0" w:unhideWhenUsed="0"/>
-    <w:lsdException w:name="Light Shading Accent 6" w:uiPriority="60" w:semiHidden="0" w:unhideWhenUsed="0"/>
-    <w:lsdException w:name="Light List Accent 6" w:uiPriority="61" w:semiHidden="0" w:unhideWhenUsed="0"/>
-    <w:lsdException w:name="Light Grid Accent 6" w:uiPriority="62" w:semiHidden="0" w:unhideWhenUsed="0"/>
-    <w:lsdException w:name="Medium Shading 1 Accent 6" w:uiPriority="63" w:semiHidden="0" w:unhideWhenUsed="0"/>
-    <w:lsdException w:name="Medium Shading 2 Accent 6" w:uiPriority="64" w:semiHidden="0" w:unhideWhenUsed="0"/>
-    <w:lsdException w:name="Medium List 1 Accent 6" w:uiPriority="65" w:semiHidden="0" w:unhideWhenUsed="0"/>
-    <w:lsdException w:name="Medium List 2 Accent 6" w:uiPriority="66" w:semiHidden="0" w:unhideWhenUsed="0"/>
-    <w:lsdException w:name="Medium Grid 1 Accent 6" w:uiPriority="67" w:semiHidden="0" w:unhideWhenUsed="0"/>
-    <w:lsdException w:name="Medium Grid 2 Accent 6" w:uiPriority="68" w:semiHidden="0" w:unhideWhenUsed="0"/>
-    <w:lsdException w:name="Medium Grid 3 Accent 6" w:uiPriority="69" w:semiHidden="0" w:unhideWhenUsed="0"/>
-    <w:lsdException w:name="Dark List Accent 6" w:uiPriority="70" w:semiHidden="0" w:unhideWhenUsed="0"/>
-    <w:lsdException w:name="Colorful Shading Accent 6" w:uiPriority="71" w:semiHidden="0" w:unhideWhenUsed="0"/>
-    <w:lsdException w:name="Colorful List Accent 6" w:uiPriority="72" w:semiHidden="0" w:unhideWhenUsed="0"/>
-    <w:lsdException w:name="Colorful Grid Accent 6" w:uiPriority="73" w:semiHidden="0" w:unhideWhenUsed="0"/>
-    <w:lsdException w:name="Subtle Emphasis" w:uiPriority="19" w:semiHidden="0" w:unhideWhenUsed="0" w:qFormat="1"/>
-    <w:lsdException w:name="Intense Emphasis" w:uiPriority="21" w:semiHidden="0" w:unhideWhenUsed="0" w:qFormat="1"/>
-    <w:lsdException w:name="Subtle Reference" w:uiPriority="31" w:semiHidden="0" w:unhideWhenUsed="0" w:qFormat="1"/>
-    <w:lsdException w:name="Intense Reference" w:uiPriority="32" w:semiHidden="0" w:unhideWhenUsed="0" w:qFormat="1"/>
-    <w:lsdException w:name="Book Title" w:uiPriority="33" w:semiHidden="0" w:unhideWhenUsed="0" w:qFormat="1"/>
+    <w:lsdException w:name="List Paragraph" w:semiHidden="0" w:uiPriority="34" w:unhideWhenUsed="0" w:qFormat="1"/>
+    <w:lsdException w:name="Quote" w:semiHidden="0" w:uiPriority="29" w:unhideWhenUsed="0" w:qFormat="1"/>
+    <w:lsdException w:name="Intense Quote" w:semiHidden="0" w:uiPriority="30" w:unhideWhenUsed="0" w:qFormat="1"/>
+    <w:lsdException w:name="Medium List 2 Accent 1" w:semiHidden="0" w:uiPriority="66" w:unhideWhenUsed="0"/>
+    <w:lsdException w:name="Medium Grid 1 Accent 1" w:semiHidden="0" w:uiPriority="67" w:unhideWhenUsed="0"/>
+    <w:lsdException w:name="Medium Grid 2 Accent 1" w:semiHidden="0" w:uiPriority="68" w:unhideWhenUsed="0"/>
+    <w:lsdException w:name="Medium Grid 3 Accent 1" w:semiHidden="0" w:uiPriority="69" w:unhideWhenUsed="0"/>
+    <w:lsdException w:name="Dark List Accent 1" w:semiHidden="0" w:uiPriority="70" w:unhideWhenUsed="0"/>
+    <w:lsdException w:name="Colorful Shading Accent 1" w:semiHidden="0" w:uiPriority="71" w:unhideWhenUsed="0"/>
+    <w:lsdException w:name="Colorful List Accent 1" w:semiHidden="0" w:uiPriority="72" w:unhideWhenUsed="0"/>
+    <w:lsdException w:name="Colorful Grid Accent 1" w:semiHidden="0" w:uiPriority="73" w:unhideWhenUsed="0"/>
+    <w:lsdException w:name="Light Shading Accent 2" w:semiHidden="0" w:uiPriority="60" w:unhideWhenUsed="0"/>
+    <w:lsdException w:name="Light List Accent 2" w:semiHidden="0" w:uiPriority="61" w:unhideWhenUsed="0"/>
+    <w:lsdException w:name="Light Grid Accent 2" w:semiHidden="0" w:uiPriority="62" w:unhideWhenUsed="0"/>
+    <w:lsdException w:name="Medium Shading 1 Accent 2" w:semiHidden="0" w:uiPriority="63" w:unhideWhenUsed="0"/>
+    <w:lsdException w:name="Medium Shading 2 Accent 2" w:semiHidden="0" w:uiPriority="64" w:unhideWhenUsed="0"/>
+    <w:lsdException w:name="Medium List 1 Accent 2" w:semiHidden="0" w:uiPriority="65" w:unhideWhenUsed="0"/>
+    <w:lsdException w:name="Medium List 2 Accent 2" w:semiHidden="0" w:uiPriority="66" w:unhideWhenUsed="0"/>
+    <w:lsdException w:name="Medium Grid 1 Accent 2" w:semiHidden="0" w:uiPriority="67" w:unhideWhenUsed="0"/>
+    <w:lsdException w:name="Medium Grid 2 Accent 2" w:semiHidden="0" w:uiPriority="68" w:unhideWhenUsed="0"/>
+    <w:lsdException w:name="Medium Grid 3 Accent 2" w:semiHidden="0" w:uiPriority="69" w:unhideWhenUsed="0"/>
+    <w:lsdException w:name="Dark List Accent 2" w:semiHidden="0" w:uiPriority="70" w:unhideWhenUsed="0"/>
+    <w:lsdException w:name="Colorful Shading Accent 2" w:semiHidden="0" w:uiPriority="71" w:unhideWhenUsed="0"/>
+    <w:lsdException w:name="Colorful List Accent 2" w:semiHidden="0" w:uiPriority="72" w:unhideWhenUsed="0"/>
+    <w:lsdException w:name="Colorful Grid Accent 2" w:semiHidden="0" w:uiPriority="73" w:unhideWhenUsed="0"/>
+    <w:lsdException w:name="Light Shading Accent 3" w:semiHidden="0" w:uiPriority="60" w:unhideWhenUsed="0"/>
+    <w:lsdException w:name="Light List Accent 3" w:semiHidden="0" w:uiPriority="61" w:unhideWhenUsed="0"/>
+    <w:lsdException w:name="Light Grid Accent 3" w:semiHidden="0" w:uiPriority="62" w:unhideWhenUsed="0"/>
+    <w:lsdException w:name="Medium Shading 1 Accent 3" w:semiHidden="0" w:uiPriority="63" w:unhideWhenUsed="0"/>
+    <w:lsdException w:name="Medium Shading 2 Accent 3" w:semiHidden="0" w:uiPriority="64" w:unhideWhenUsed="0"/>
+    <w:lsdException w:name="Medium List 1 Accent 3" w:semiHidden="0" w:uiPriority="65" w:unhideWhenUsed="0"/>
+    <w:lsdException w:name="Medium List 2 Accent 3" w:semiHidden="0" w:uiPriority="66" w:unhideWhenUsed="0"/>
+    <w:lsdException w:name="Medium Grid 1 Accent 3" w:semiHidden="0" w:uiPriority="67" w:unhideWhenUsed="0"/>
+    <w:lsdException w:name="Medium Grid 2 Accent 3" w:semiHidden="0" w:uiPriority="68" w:unhideWhenUsed="0"/>
+    <w:lsdException w:name="Medium Grid 3 Accent 3" w:semiHidden="0" w:uiPriority="69" w:unhideWhenUsed="0"/>
+    <w:lsdException w:name="Dark List Accent 3" w:semiHidden="0" w:uiPriority="70" w:unhideWhenUsed="0"/>
+    <w:lsdException w:name="Colorful Shading Accent 3" w:semiHidden="0" w:uiPriority="71" w:unhideWhenUsed="0"/>
+    <w:lsdException w:name="Colorful List Accent 3" w:semiHidden="0" w:uiPriority="72" w:unhideWhenUsed="0"/>
+    <w:lsdException w:name="Colorful Grid Accent 3" w:semiHidden="0" w:uiPriority="73" w:unhideWhenUsed="0"/>
+    <w:lsdException w:name="Light Shading Accent 4" w:semiHidden="0" w:uiPriority="60" w:unhideWhenUsed="0"/>
+    <w:lsdException w:name="Light List Accent 4" w:semiHidden="0" w:uiPriority="61" w:unhideWhenUsed="0"/>
+    <w:lsdException w:name="Light Grid Accent 4" w:semiHidden="0" w:uiPriority="62" w:unhideWhenUsed="0"/>
+    <w:lsdException w:name="Medium Shading 1 Accent 4" w:semiHidden="0" w:uiPriority="63" w:unhideWhenUsed="0"/>
+    <w:lsdException w:name="Medium Shading 2 Accent 4" w:semiHidden="0" w:uiPriority="64" w:unhideWhenUsed="0"/>
+    <w:lsdException w:name="Medium List 1 Accent 4" w:semiHidden="0" w:uiPriority="65" w:unhideWhenUsed="0"/>
+    <w:lsdException w:name="Medium List 2 Accent 4" w:semiHidden="0" w:uiPriority="66" w:unhideWhenUsed="0"/>
+    <w:lsdException w:name="Medium Grid 1 Accent 4" w:semiHidden="0" w:uiPriority="67" w:unhideWhenUsed="0"/>
+    <w:lsdException w:name="Medium Grid 2 Accent 4" w:semiHidden="0" w:uiPriority="68" w:unhideWhenUsed="0"/>
+    <w:lsdException w:name="Medium Grid 3 Accent 4" w:semiHidden="0" w:uiPriority="69" w:unhideWhenUsed="0"/>
+    <w:lsdException w:name="Dark List Accent 4" w:semiHidden="0" w:uiPriority="70" w:unhideWhenUsed="0"/>
+    <w:lsdException w:name="Colorful Shading Accent 4" w:semiHidden="0" w:uiPriority="71" w:unhideWhenUsed="0"/>
+    <w:lsdException w:name="Colorful List Accent 4" w:semiHidden="0" w:uiPriority="72" w:unhideWhenUsed="0"/>
+    <w:lsdException w:name="Colorful Grid Accent 4" w:semiHidden="0" w:uiPriority="73" w:unhideWhenUsed="0"/>
+    <w:lsdException w:name="Light Shading Accent 5" w:semiHidden="0" w:uiPriority="60" w:unhideWhenUsed="0"/>
+    <w:lsdException w:name="Light List Accent 5" w:semiHidden="0" w:uiPriority="61" w:unhideWhenUsed="0"/>
+    <w:lsdException w:name="Light Grid Accent 5" w:semiHidden="0" w:uiPriority="62" w:unhideWhenUsed="0"/>
+    <w:lsdException w:name="Medium Shading 1 Accent 5" w:semiHidden="0" w:uiPriority="63" w:unhideWhenUsed="0"/>
+    <w:lsdException w:name="Medium Shading 2 Accent 5" w:semiHidden="0" w:uiPriority="64" w:unhideWhenUsed="0"/>
+    <w:lsdException w:name="Medium List 1 Accent 5" w:semiHidden="0" w:uiPriority="65" w:unhideWhenUsed="0"/>
+    <w:lsdException w:name="Medium List 2 Accent 5" w:semiHidden="0" w:uiPriority="66" w:unhideWhenUsed="0"/>
+    <w:lsdException w:name="Medium Grid 1 Accent 5" w:semiHidden="0" w:uiPriority="67" w:unhideWhenUsed="0"/>
+    <w:lsdException w:name="Medium Grid 2 Accent 5" w:semiHidden="0" w:uiPriority="68" w:unhideWhenUsed="0"/>
+    <w:lsdException w:name="Medium Grid 3 Accent 5" w:semiHidden="0" w:uiPriority="69" w:unhideWhenUsed="0"/>
+    <w:lsdException w:name="Dark List Accent 5" w:semiHidden="0" w:uiPriority="70" w:unhideWhenUsed="0"/>
+    <w:lsdException w:name="Colorful Shading Accent 5" w:semiHidden="0" w:uiPriority="71" w:unhideWhenUsed="0"/>
+    <w:lsdException w:name="Colorful List Accent 5" w:semiHidden="0" w:uiPriority="72" w:unhideWhenUsed="0"/>
+    <w:lsdException w:name="Colorful Grid Accent 5" w:semiHidden="0" w:uiPriority="73" w:unhideWhenUsed="0"/>
+    <w:lsdException w:name="Light Shading Accent 6" w:semiHidden="0" w:uiPriority="60" w:unhideWhenUsed="0"/>
+    <w:lsdException w:name="Light List Accent 6" w:semiHidden="0" w:uiPriority="61" w:unhideWhenUsed="0"/>
+    <w:lsdException w:name="Light Grid Accent 6" w:semiHidden="0" w:uiPriority="62" w:unhideWhenUsed="0"/>
+    <w:lsdException w:name="Medium Shading 1 Accent 6" w:semiHidden="0" w:uiPriority="63" w:unhideWhenUsed="0"/>
+    <w:lsdException w:name="Medium Shading 2 Accent 6" w:semiHidden="0" w:uiPriority="64" w:unhideWhenUsed="0"/>
+    <w:lsdException w:name="Medium List 1 Accent 6" w:semiHidden="0" w:uiPriority="65" w:unhideWhenUsed="0"/>
+    <w:lsdException w:name="Medium List 2 Accent 6" w:semiHidden="0" w:uiPriority="66" w:unhideWhenUsed="0"/>
+    <w:lsdException w:name="Medium Grid 1 Accent 6" w:semiHidden="0" w:uiPriority="67" w:unhideWhenUsed="0"/>
+    <w:lsdException w:name="Medium Grid 2 Accent 6" w:semiHidden="0" w:uiPriority="68" w:unhideWhenUsed="0"/>
+    <w:lsdException w:name="Medium Grid 3 Accent 6" w:semiHidden="0" w:uiPriority="69" w:unhideWhenUsed="0"/>
+    <w:lsdException w:name="Dark List Accent 6" w:semiHidden="0" w:uiPriority="70" w:unhideWhenUsed="0"/>
+    <w:lsdException w:name="Colorful Shading Accent 6" w:semiHidden="0" w:uiPriority="71" w:unhideWhenUsed="0"/>
+    <w:lsdException w:name="Colorful List Accent 6" w:semiHidden="0" w:uiPriority="72" w:unhideWhenUsed="0"/>
+    <w:lsdException w:name="Colorful Grid Accent 6" w:semiHidden="0" w:uiPriority="73" w:unhideWhenUsed="0"/>
+    <w:lsdException w:name="Subtle Emphasis" w:semiHidden="0" w:uiPriority="19" w:unhideWhenUsed="0" w:qFormat="1"/>
+    <w:lsdException w:name="Intense Emphasis" w:semiHidden="0" w:uiPriority="21" w:unhideWhenUsed="0" w:qFormat="1"/>
+    <w:lsdException w:name="Subtle Reference" w:semiHidden="0" w:uiPriority="31" w:unhideWhenUsed="0" w:qFormat="1"/>
+    <w:lsdException w:name="Intense Reference" w:semiHidden="0" w:uiPriority="32" w:unhideWhenUsed="0" w:qFormat="1"/>
+    <w:lsdException w:name="Book Title" w:semiHidden="0" w:uiPriority="33" w:unhideWhenUsed="0" w:qFormat="1"/>
     <w:lsdException w:name="Bibliography" w:uiPriority="37"/>
     <w:lsdException w:name="TOC Heading" w:uiPriority="39" w:qFormat="1"/>
   </w:latentStyles>
-  <w:style w:type="paragraph" w:styleId="Normal" w:default="1">
+  <w:style w:type="paragraph" w:default="1" w:styleId="Normal">
     <w:name w:val="Normal"/>
     <w:qFormat/>
     <w:pPr>
-      <w:widowControl/>
-      <w:bidi w:val="0"/>
-      <w:spacing w:lineRule="auto" w:line="276" w:before="0" w:after="200"/>
-      <w:jc w:val="left"/>
-    </w:pPr>
-    <w:rPr>
-      <w:rFonts w:ascii="Calibri" w:hAnsi="Calibri" w:eastAsia="Calibri" w:cs="" w:asciiTheme="minorHAnsi" w:cstheme="minorBidi" w:eastAsiaTheme="minorHAnsi" w:hAnsiTheme="minorHAnsi"/>
-      <w:color w:val="auto"/>
-      <w:sz w:val="22"/>
-      <w:szCs w:val="22"/>
-      <w:lang w:val="pt-BR" w:eastAsia="en-US" w:bidi="ar-SA"/>
-    </w:rPr>
-  </w:style>
-  <w:style w:type="character" w:styleId="DefaultParagraphFont" w:default="1">
+      <w:spacing w:after="200" w:line="276" w:lineRule="auto"/>
+    </w:pPr>
+  </w:style>
+  <w:style w:type="character" w:default="1" w:styleId="Fontepargpadro">
     <w:name w:val="Default Paragraph Font"/>
     <w:uiPriority w:val="1"/>
     <w:semiHidden/>
     <w:unhideWhenUsed/>
-    <w:qFormat/>
-    <w:rPr/>
-  </w:style>
-  <w:style w:type="paragraph" w:styleId="Ttulo">
-    <w:name w:val="Título"/>
-    <w:basedOn w:val="Normal"/>
-    <w:next w:val="Corpodetexto"/>
-    <w:qFormat/>
-    <w:pPr>
-      <w:keepNext/>
-      <w:spacing w:before="240" w:after="120"/>
-    </w:pPr>
-    <w:rPr>
-      <w:rFonts w:ascii="Liberation Sans" w:hAnsi="Liberation Sans" w:eastAsia="DejaVu Sans" w:cs="FreeSans"/>
-      <w:sz w:val="28"/>
-      <w:szCs w:val="28"/>
-    </w:rPr>
-  </w:style>
-  <w:style w:type="paragraph" w:styleId="Corpodetexto">
-    <w:name w:val="Body Text"/>
-    <w:basedOn w:val="Normal"/>
-    <w:pPr>
-      <w:spacing w:lineRule="auto" w:line="288" w:before="0" w:after="140"/>
-    </w:pPr>
-    <w:rPr/>
-  </w:style>
-  <w:style w:type="paragraph" w:styleId="Lista">
-    <w:name w:val="List"/>
-    <w:basedOn w:val="Corpodetexto"/>
-    <w:pPr/>
-    <w:rPr>
-      <w:rFonts w:cs="FreeSans"/>
-    </w:rPr>
-  </w:style>
-  <w:style w:type="paragraph" w:styleId="Legenda">
-    <w:name w:val="Caption"/>
-    <w:basedOn w:val="Normal"/>
-    <w:qFormat/>
-    <w:pPr>
-      <w:suppressLineNumbers/>
-      <w:spacing w:before="120" w:after="120"/>
-    </w:pPr>
-    <w:rPr>
-      <w:rFonts w:cs="FreeSans"/>
-      <w:i/>
-      <w:iCs/>
-      <w:sz w:val="24"/>
-      <w:szCs w:val="24"/>
-    </w:rPr>
-  </w:style>
-  <w:style w:type="paragraph" w:styleId="Ndice">
-    <w:name w:val="Índice"/>
-    <w:basedOn w:val="Normal"/>
-    <w:qFormat/>
-    <w:pPr>
-      <w:suppressLineNumbers/>
-    </w:pPr>
-    <w:rPr>
-      <w:rFonts w:cs="FreeSans"/>
-    </w:rPr>
-  </w:style>
-  <w:style w:type="numbering" w:styleId="NoList" w:default="1">
-    <w:name w:val="No List"/>
-    <w:uiPriority w:val="99"/>
-    <w:semiHidden/>
-    <w:unhideWhenUsed/>
-    <w:qFormat/>
   </w:style>
   <w:style w:type="table" w:default="1" w:styleId="Tabelanormal">
     <w:name w:val="Normal Table"/>
@@ -333,6 +262,313 @@
         <w:right w:w="108" w:type="dxa"/>
       </w:tblCellMar>
     </w:tblPr>
+  </w:style>
+  <w:style w:type="numbering" w:default="1" w:styleId="Semlista">
+    <w:name w:val="No List"/>
+    <w:uiPriority w:val="99"/>
+    <w:semiHidden/>
+    <w:unhideWhenUsed/>
+  </w:style>
+  <w:style w:type="paragraph" w:styleId="Ttulo">
+    <w:name w:val="Title"/>
+    <w:basedOn w:val="Normal"/>
+    <w:next w:val="Corpodetexto"/>
+    <w:qFormat/>
+    <w:pPr>
+      <w:keepNext/>
+      <w:spacing w:before="240" w:after="120"/>
+    </w:pPr>
+    <w:rPr>
+      <w:rFonts w:ascii="Liberation Sans" w:eastAsia="DejaVu Sans" w:hAnsi="Liberation Sans" w:cs="FreeSans"/>
+      <w:sz w:val="28"/>
+      <w:szCs w:val="28"/>
+    </w:rPr>
+  </w:style>
+  <w:style w:type="paragraph" w:styleId="Corpodetexto">
+    <w:name w:val="Body Text"/>
+    <w:basedOn w:val="Normal"/>
+    <w:pPr>
+      <w:spacing w:after="140" w:line="288" w:lineRule="auto"/>
+    </w:pPr>
+  </w:style>
+  <w:style w:type="paragraph" w:styleId="Lista">
+    <w:name w:val="List"/>
+    <w:basedOn w:val="Corpodetexto"/>
+    <w:rPr>
+      <w:rFonts w:cs="FreeSans"/>
+    </w:rPr>
+  </w:style>
+  <w:style w:type="paragraph" w:styleId="Legenda">
+    <w:name w:val="caption"/>
+    <w:basedOn w:val="Normal"/>
+    <w:qFormat/>
+    <w:pPr>
+      <w:suppressLineNumbers/>
+      <w:spacing w:before="120" w:after="120"/>
+    </w:pPr>
+    <w:rPr>
+      <w:rFonts w:cs="FreeSans"/>
+      <w:i/>
+      <w:iCs/>
+      <w:sz w:val="24"/>
+      <w:szCs w:val="24"/>
+    </w:rPr>
+  </w:style>
+  <w:style w:type="paragraph" w:customStyle="1" w:styleId="ndice">
+    <w:name w:val="Índice"/>
+    <w:basedOn w:val="Normal"/>
+    <w:qFormat/>
+    <w:pPr>
+      <w:suppressLineNumbers/>
+    </w:pPr>
+    <w:rPr>
+      <w:rFonts w:cs="FreeSans"/>
+    </w:rPr>
+  </w:style>
+</w:styles>
+</file>
+
+<file path=word/stylesWithEffects.xml><?xml version="1.0" encoding="utf-8"?>
+<w:styles xmlns:wpc="http://schemas.microsoft.com/office/word/2010/wordprocessingCanvas" xmlns:mc="http://schemas.openxmlformats.org/markup-compatibility/2006" xmlns:o="urn:schemas-microsoft-com:office:office" xmlns:r="http://schemas.openxmlformats.org/officeDocument/2006/relationships" xmlns:m="http://schemas.openxmlformats.org/officeDocument/2006/math" xmlns:v="urn:schemas-microsoft-com:vml" xmlns:wp14="http://schemas.microsoft.com/office/word/2010/wordprocessingDrawing" xmlns:wp="http://schemas.openxmlformats.org/drawingml/2006/wordprocessingDrawing" xmlns:w10="urn:schemas-microsoft-com:office:word" xmlns:w="http://schemas.openxmlformats.org/wordprocessingml/2006/main" xmlns:w14="http://schemas.microsoft.com/office/word/2010/wordml" xmlns:wpg="http://schemas.microsoft.com/office/word/2010/wordprocessingGroup" xmlns:wpi="http://schemas.microsoft.com/office/word/2010/wordprocessingInk" xmlns:wne="http://schemas.microsoft.com/office/word/2006/wordml" xmlns:wps="http://schemas.microsoft.com/office/word/2010/wordprocessingShape" mc:Ignorable="w14 wp14">
+  <w:docDefaults>
+    <w:rPrDefault>
+      <w:rPr>
+        <w:rFonts w:asciiTheme="minorHAnsi" w:eastAsiaTheme="minorHAnsi" w:hAnsiTheme="minorHAnsi" w:cstheme="minorBidi"/>
+        <w:sz w:val="22"/>
+        <w:szCs w:val="22"/>
+        <w:lang w:val="pt-BR" w:eastAsia="en-US" w:bidi="ar-SA"/>
+      </w:rPr>
+    </w:rPrDefault>
+    <w:pPrDefault/>
+  </w:docDefaults>
+  <w:latentStyles w:defLockedState="0" w:defUIPriority="99" w:defSemiHidden="1" w:defUnhideWhenUsed="1" w:defQFormat="0" w:count="267">
+    <w:lsdException w:name="Normal" w:semiHidden="0" w:uiPriority="0" w:unhideWhenUsed="0" w:qFormat="1"/>
+    <w:lsdException w:name="heading 1" w:semiHidden="0" w:uiPriority="9" w:unhideWhenUsed="0" w:qFormat="1"/>
+    <w:lsdException w:name="heading 2" w:uiPriority="9" w:qFormat="1"/>
+    <w:lsdException w:name="heading 3" w:uiPriority="9" w:qFormat="1"/>
+    <w:lsdException w:name="heading 4" w:uiPriority="9" w:qFormat="1"/>
+    <w:lsdException w:name="heading 5" w:uiPriority="9" w:qFormat="1"/>
+    <w:lsdException w:name="heading 6" w:uiPriority="9" w:qFormat="1"/>
+    <w:lsdException w:name="heading 7" w:uiPriority="9" w:qFormat="1"/>
+    <w:lsdException w:name="heading 8" w:uiPriority="9" w:qFormat="1"/>
+    <w:lsdException w:name="heading 9" w:uiPriority="9" w:qFormat="1"/>
+    <w:lsdException w:name="toc 1" w:uiPriority="39"/>
+    <w:lsdException w:name="toc 2" w:uiPriority="39"/>
+    <w:lsdException w:name="toc 3" w:uiPriority="39"/>
+    <w:lsdException w:name="toc 4" w:uiPriority="39"/>
+    <w:lsdException w:name="toc 5" w:uiPriority="39"/>
+    <w:lsdException w:name="toc 6" w:uiPriority="39"/>
+    <w:lsdException w:name="toc 7" w:uiPriority="39"/>
+    <w:lsdException w:name="toc 8" w:uiPriority="39"/>
+    <w:lsdException w:name="toc 9" w:uiPriority="39"/>
+    <w:lsdException w:name="caption" w:uiPriority="35" w:qFormat="1"/>
+    <w:lsdException w:name="Title" w:semiHidden="0" w:uiPriority="10" w:unhideWhenUsed="0" w:qFormat="1"/>
+    <w:lsdException w:name="Default Paragraph Font" w:uiPriority="1"/>
+    <w:lsdException w:name="Subtitle" w:semiHidden="0" w:uiPriority="11" w:unhideWhenUsed="0" w:qFormat="1"/>
+    <w:lsdException w:name="Strong" w:semiHidden="0" w:uiPriority="22" w:unhideWhenUsed="0" w:qFormat="1"/>
+    <w:lsdException w:name="Emphasis" w:semiHidden="0" w:uiPriority="20" w:unhideWhenUsed="0" w:qFormat="1"/>
+    <w:lsdException w:name="Table Grid" w:semiHidden="0" w:uiPriority="59" w:unhideWhenUsed="0"/>
+    <w:lsdException w:name="Placeholder Text" w:unhideWhenUsed="0"/>
+    <w:lsdException w:name="No Spacing" w:semiHidden="0" w:uiPriority="1" w:unhideWhenUsed="0" w:qFormat="1"/>
+    <w:lsdException w:name="Light Shading" w:semiHidden="0" w:uiPriority="60" w:unhideWhenUsed="0"/>
+    <w:lsdException w:name="Light List" w:semiHidden="0" w:uiPriority="61" w:unhideWhenUsed="0"/>
+    <w:lsdException w:name="Light Grid" w:semiHidden="0" w:uiPriority="62" w:unhideWhenUsed="0"/>
+    <w:lsdException w:name="Medium Shading 1" w:semiHidden="0" w:uiPriority="63" w:unhideWhenUsed="0"/>
+    <w:lsdException w:name="Medium Shading 2" w:semiHidden="0" w:uiPriority="64" w:unhideWhenUsed="0"/>
+    <w:lsdException w:name="Medium List 1" w:semiHidden="0" w:uiPriority="65" w:unhideWhenUsed="0"/>
+    <w:lsdException w:name="Medium List 2" w:semiHidden="0" w:uiPriority="66" w:unhideWhenUsed="0"/>
+    <w:lsdException w:name="Medium Grid 1" w:semiHidden="0" w:uiPriority="67" w:unhideWhenUsed="0"/>
+    <w:lsdException w:name="Medium Grid 2" w:semiHidden="0" w:uiPriority="68" w:unhideWhenUsed="0"/>
+    <w:lsdException w:name="Medium Grid 3" w:semiHidden="0" w:uiPriority="69" w:unhideWhenUsed="0"/>
+    <w:lsdException w:name="Dark List" w:semiHidden="0" w:uiPriority="70" w:unhideWhenUsed="0"/>
+    <w:lsdException w:name="Colorful Shading" w:semiHidden="0" w:uiPriority="71" w:unhideWhenUsed="0"/>
+    <w:lsdException w:name="Colorful List" w:semiHidden="0" w:uiPriority="72" w:unhideWhenUsed="0"/>
+    <w:lsdException w:name="Colorful Grid" w:semiHidden="0" w:uiPriority="73" w:unhideWhenUsed="0"/>
+    <w:lsdException w:name="Light Shading Accent 1" w:semiHidden="0" w:uiPriority="60" w:unhideWhenUsed="0"/>
+    <w:lsdException w:name="Light List Accent 1" w:semiHidden="0" w:uiPriority="61" w:unhideWhenUsed="0"/>
+    <w:lsdException w:name="Light Grid Accent 1" w:semiHidden="0" w:uiPriority="62" w:unhideWhenUsed="0"/>
+    <w:lsdException w:name="Medium Shading 1 Accent 1" w:semiHidden="0" w:uiPriority="63" w:unhideWhenUsed="0"/>
+    <w:lsdException w:name="Medium Shading 2 Accent 1" w:semiHidden="0" w:uiPriority="64" w:unhideWhenUsed="0"/>
+    <w:lsdException w:name="Medium List 1 Accent 1" w:semiHidden="0" w:uiPriority="65" w:unhideWhenUsed="0"/>
+    <w:lsdException w:name="Revision" w:unhideWhenUsed="0"/>
+    <w:lsdException w:name="List Paragraph" w:semiHidden="0" w:uiPriority="34" w:unhideWhenUsed="0" w:qFormat="1"/>
+    <w:lsdException w:name="Quote" w:semiHidden="0" w:uiPriority="29" w:unhideWhenUsed="0" w:qFormat="1"/>
+    <w:lsdException w:name="Intense Quote" w:semiHidden="0" w:uiPriority="30" w:unhideWhenUsed="0" w:qFormat="1"/>
+    <w:lsdException w:name="Medium List 2 Accent 1" w:semiHidden="0" w:uiPriority="66" w:unhideWhenUsed="0"/>
+    <w:lsdException w:name="Medium Grid 1 Accent 1" w:semiHidden="0" w:uiPriority="67" w:unhideWhenUsed="0"/>
+    <w:lsdException w:name="Medium Grid 2 Accent 1" w:semiHidden="0" w:uiPriority="68" w:unhideWhenUsed="0"/>
+    <w:lsdException w:name="Medium Grid 3 Accent 1" w:semiHidden="0" w:uiPriority="69" w:unhideWhenUsed="0"/>
+    <w:lsdException w:name="Dark List Accent 1" w:semiHidden="0" w:uiPriority="70" w:unhideWhenUsed="0"/>
+    <w:lsdException w:name="Colorful Shading Accent 1" w:semiHidden="0" w:uiPriority="71" w:unhideWhenUsed="0"/>
+    <w:lsdException w:name="Colorful List Accent 1" w:semiHidden="0" w:uiPriority="72" w:unhideWhenUsed="0"/>
+    <w:lsdException w:name="Colorful Grid Accent 1" w:semiHidden="0" w:uiPriority="73" w:unhideWhenUsed="0"/>
+    <w:lsdException w:name="Light Shading Accent 2" w:semiHidden="0" w:uiPriority="60" w:unhideWhenUsed="0"/>
+    <w:lsdException w:name="Light List Accent 2" w:semiHidden="0" w:uiPriority="61" w:unhideWhenUsed="0"/>
+    <w:lsdException w:name="Light Grid Accent 2" w:semiHidden="0" w:uiPriority="62" w:unhideWhenUsed="0"/>
+    <w:lsdException w:name="Medium Shading 1 Accent 2" w:semiHidden="0" w:uiPriority="63" w:unhideWhenUsed="0"/>
+    <w:lsdException w:name="Medium Shading 2 Accent 2" w:semiHidden="0" w:uiPriority="64" w:unhideWhenUsed="0"/>
+    <w:lsdException w:name="Medium List 1 Accent 2" w:semiHidden="0" w:uiPriority="65" w:unhideWhenUsed="0"/>
+    <w:lsdException w:name="Medium List 2 Accent 2" w:semiHidden="0" w:uiPriority="66" w:unhideWhenUsed="0"/>
+    <w:lsdException w:name="Medium Grid 1 Accent 2" w:semiHidden="0" w:uiPriority="67" w:unhideWhenUsed="0"/>
+    <w:lsdException w:name="Medium Grid 2 Accent 2" w:semiHidden="0" w:uiPriority="68" w:unhideWhenUsed="0"/>
+    <w:lsdException w:name="Medium Grid 3 Accent 2" w:semiHidden="0" w:uiPriority="69" w:unhideWhenUsed="0"/>
+    <w:lsdException w:name="Dark List Accent 2" w:semiHidden="0" w:uiPriority="70" w:unhideWhenUsed="0"/>
+    <w:lsdException w:name="Colorful Shading Accent 2" w:semiHidden="0" w:uiPriority="71" w:unhideWhenUsed="0"/>
+    <w:lsdException w:name="Colorful List Accent 2" w:semiHidden="0" w:uiPriority="72" w:unhideWhenUsed="0"/>
+    <w:lsdException w:name="Colorful Grid Accent 2" w:semiHidden="0" w:uiPriority="73" w:unhideWhenUsed="0"/>
+    <w:lsdException w:name="Light Shading Accent 3" w:semiHidden="0" w:uiPriority="60" w:unhideWhenUsed="0"/>
+    <w:lsdException w:name="Light List Accent 3" w:semiHidden="0" w:uiPriority="61" w:unhideWhenUsed="0"/>
+    <w:lsdException w:name="Light Grid Accent 3" w:semiHidden="0" w:uiPriority="62" w:unhideWhenUsed="0"/>
+    <w:lsdException w:name="Medium Shading 1 Accent 3" w:semiHidden="0" w:uiPriority="63" w:unhideWhenUsed="0"/>
+    <w:lsdException w:name="Medium Shading 2 Accent 3" w:semiHidden="0" w:uiPriority="64" w:unhideWhenUsed="0"/>
+    <w:lsdException w:name="Medium List 1 Accent 3" w:semiHidden="0" w:uiPriority="65" w:unhideWhenUsed="0"/>
+    <w:lsdException w:name="Medium List 2 Accent 3" w:semiHidden="0" w:uiPriority="66" w:unhideWhenUsed="0"/>
+    <w:lsdException w:name="Medium Grid 1 Accent 3" w:semiHidden="0" w:uiPriority="67" w:unhideWhenUsed="0"/>
+    <w:lsdException w:name="Medium Grid 2 Accent 3" w:semiHidden="0" w:uiPriority="68" w:unhideWhenUsed="0"/>
+    <w:lsdException w:name="Medium Grid 3 Accent 3" w:semiHidden="0" w:uiPriority="69" w:unhideWhenUsed="0"/>
+    <w:lsdException w:name="Dark List Accent 3" w:semiHidden="0" w:uiPriority="70" w:unhideWhenUsed="0"/>
+    <w:lsdException w:name="Colorful Shading Accent 3" w:semiHidden="0" w:uiPriority="71" w:unhideWhenUsed="0"/>
+    <w:lsdException w:name="Colorful List Accent 3" w:semiHidden="0" w:uiPriority="72" w:unhideWhenUsed="0"/>
+    <w:lsdException w:name="Colorful Grid Accent 3" w:semiHidden="0" w:uiPriority="73" w:unhideWhenUsed="0"/>
+    <w:lsdException w:name="Light Shading Accent 4" w:semiHidden="0" w:uiPriority="60" w:unhideWhenUsed="0"/>
+    <w:lsdException w:name="Light List Accent 4" w:semiHidden="0" w:uiPriority="61" w:unhideWhenUsed="0"/>
+    <w:lsdException w:name="Light Grid Accent 4" w:semiHidden="0" w:uiPriority="62" w:unhideWhenUsed="0"/>
+    <w:lsdException w:name="Medium Shading 1 Accent 4" w:semiHidden="0" w:uiPriority="63" w:unhideWhenUsed="0"/>
+    <w:lsdException w:name="Medium Shading 2 Accent 4" w:semiHidden="0" w:uiPriority="64" w:unhideWhenUsed="0"/>
+    <w:lsdException w:name="Medium List 1 Accent 4" w:semiHidden="0" w:uiPriority="65" w:unhideWhenUsed="0"/>
+    <w:lsdException w:name="Medium List 2 Accent 4" w:semiHidden="0" w:uiPriority="66" w:unhideWhenUsed="0"/>
+    <w:lsdException w:name="Medium Grid 1 Accent 4" w:semiHidden="0" w:uiPriority="67" w:unhideWhenUsed="0"/>
+    <w:lsdException w:name="Medium Grid 2 Accent 4" w:semiHidden="0" w:uiPriority="68" w:unhideWhenUsed="0"/>
+    <w:lsdException w:name="Medium Grid 3 Accent 4" w:semiHidden="0" w:uiPriority="69" w:unhideWhenUsed="0"/>
+    <w:lsdException w:name="Dark List Accent 4" w:semiHidden="0" w:uiPriority="70" w:unhideWhenUsed="0"/>
+    <w:lsdException w:name="Colorful Shading Accent 4" w:semiHidden="0" w:uiPriority="71" w:unhideWhenUsed="0"/>
+    <w:lsdException w:name="Colorful List Accent 4" w:semiHidden="0" w:uiPriority="72" w:unhideWhenUsed="0"/>
+    <w:lsdException w:name="Colorful Grid Accent 4" w:semiHidden="0" w:uiPriority="73" w:unhideWhenUsed="0"/>
+    <w:lsdException w:name="Light Shading Accent 5" w:semiHidden="0" w:uiPriority="60" w:unhideWhenUsed="0"/>
+    <w:lsdException w:name="Light List Accent 5" w:semiHidden="0" w:uiPriority="61" w:unhideWhenUsed="0"/>
+    <w:lsdException w:name="Light Grid Accent 5" w:semiHidden="0" w:uiPriority="62" w:unhideWhenUsed="0"/>
+    <w:lsdException w:name="Medium Shading 1 Accent 5" w:semiHidden="0" w:uiPriority="63" w:unhideWhenUsed="0"/>
+    <w:lsdException w:name="Medium Shading 2 Accent 5" w:semiHidden="0" w:uiPriority="64" w:unhideWhenUsed="0"/>
+    <w:lsdException w:name="Medium List 1 Accent 5" w:semiHidden="0" w:uiPriority="65" w:unhideWhenUsed="0"/>
+    <w:lsdException w:name="Medium List 2 Accent 5" w:semiHidden="0" w:uiPriority="66" w:unhideWhenUsed="0"/>
+    <w:lsdException w:name="Medium Grid 1 Accent 5" w:semiHidden="0" w:uiPriority="67" w:unhideWhenUsed="0"/>
+    <w:lsdException w:name="Medium Grid 2 Accent 5" w:semiHidden="0" w:uiPriority="68" w:unhideWhenUsed="0"/>
+    <w:lsdException w:name="Medium Grid 3 Accent 5" w:semiHidden="0" w:uiPriority="69" w:unhideWhenUsed="0"/>
+    <w:lsdException w:name="Dark List Accent 5" w:semiHidden="0" w:uiPriority="70" w:unhideWhenUsed="0"/>
+    <w:lsdException w:name="Colorful Shading Accent 5" w:semiHidden="0" w:uiPriority="71" w:unhideWhenUsed="0"/>
+    <w:lsdException w:name="Colorful List Accent 5" w:semiHidden="0" w:uiPriority="72" w:unhideWhenUsed="0"/>
+    <w:lsdException w:name="Colorful Grid Accent 5" w:semiHidden="0" w:uiPriority="73" w:unhideWhenUsed="0"/>
+    <w:lsdException w:name="Light Shading Accent 6" w:semiHidden="0" w:uiPriority="60" w:unhideWhenUsed="0"/>
+    <w:lsdException w:name="Light List Accent 6" w:semiHidden="0" w:uiPriority="61" w:unhideWhenUsed="0"/>
+    <w:lsdException w:name="Light Grid Accent 6" w:semiHidden="0" w:uiPriority="62" w:unhideWhenUsed="0"/>
+    <w:lsdException w:name="Medium Shading 1 Accent 6" w:semiHidden="0" w:uiPriority="63" w:unhideWhenUsed="0"/>
+    <w:lsdException w:name="Medium Shading 2 Accent 6" w:semiHidden="0" w:uiPriority="64" w:unhideWhenUsed="0"/>
+    <w:lsdException w:name="Medium List 1 Accent 6" w:semiHidden="0" w:uiPriority="65" w:unhideWhenUsed="0"/>
+    <w:lsdException w:name="Medium List 2 Accent 6" w:semiHidden="0" w:uiPriority="66" w:unhideWhenUsed="0"/>
+    <w:lsdException w:name="Medium Grid 1 Accent 6" w:semiHidden="0" w:uiPriority="67" w:unhideWhenUsed="0"/>
+    <w:lsdException w:name="Medium Grid 2 Accent 6" w:semiHidden="0" w:uiPriority="68" w:unhideWhenUsed="0"/>
+    <w:lsdException w:name="Medium Grid 3 Accent 6" w:semiHidden="0" w:uiPriority="69" w:unhideWhenUsed="0"/>
+    <w:lsdException w:name="Dark List Accent 6" w:semiHidden="0" w:uiPriority="70" w:unhideWhenUsed="0"/>
+    <w:lsdException w:name="Colorful Shading Accent 6" w:semiHidden="0" w:uiPriority="71" w:unhideWhenUsed="0"/>
+    <w:lsdException w:name="Colorful List Accent 6" w:semiHidden="0" w:uiPriority="72" w:unhideWhenUsed="0"/>
+    <w:lsdException w:name="Colorful Grid Accent 6" w:semiHidden="0" w:uiPriority="73" w:unhideWhenUsed="0"/>
+    <w:lsdException w:name="Subtle Emphasis" w:semiHidden="0" w:uiPriority="19" w:unhideWhenUsed="0" w:qFormat="1"/>
+    <w:lsdException w:name="Intense Emphasis" w:semiHidden="0" w:uiPriority="21" w:unhideWhenUsed="0" w:qFormat="1"/>
+    <w:lsdException w:name="Subtle Reference" w:semiHidden="0" w:uiPriority="31" w:unhideWhenUsed="0" w:qFormat="1"/>
+    <w:lsdException w:name="Intense Reference" w:semiHidden="0" w:uiPriority="32" w:unhideWhenUsed="0" w:qFormat="1"/>
+    <w:lsdException w:name="Book Title" w:semiHidden="0" w:uiPriority="33" w:unhideWhenUsed="0" w:qFormat="1"/>
+    <w:lsdException w:name="Bibliography" w:uiPriority="37"/>
+    <w:lsdException w:name="TOC Heading" w:uiPriority="39" w:qFormat="1"/>
+  </w:latentStyles>
+  <w:style w:type="paragraph" w:default="1" w:styleId="Normal">
+    <w:name w:val="Normal"/>
+    <w:qFormat/>
+    <w:pPr>
+      <w:spacing w:after="200" w:line="276" w:lineRule="auto"/>
+    </w:pPr>
+  </w:style>
+  <w:style w:type="character" w:default="1" w:styleId="Fontepargpadro">
+    <w:name w:val="Default Paragraph Font"/>
+    <w:uiPriority w:val="1"/>
+    <w:semiHidden/>
+    <w:unhideWhenUsed/>
+  </w:style>
+  <w:style w:type="table" w:default="1" w:styleId="Tabelanormal">
+    <w:name w:val="Normal Table"/>
+    <w:uiPriority w:val="99"/>
+    <w:semiHidden/>
+    <w:unhideWhenUsed/>
+    <w:tblPr>
+      <w:tblInd w:w="0" w:type="dxa"/>
+      <w:tblCellMar>
+        <w:top w:w="0" w:type="dxa"/>
+        <w:left w:w="108" w:type="dxa"/>
+        <w:bottom w:w="0" w:type="dxa"/>
+        <w:right w:w="108" w:type="dxa"/>
+      </w:tblCellMar>
+    </w:tblPr>
+  </w:style>
+  <w:style w:type="numbering" w:default="1" w:styleId="Semlista">
+    <w:name w:val="No List"/>
+    <w:uiPriority w:val="99"/>
+    <w:semiHidden/>
+    <w:unhideWhenUsed/>
+  </w:style>
+  <w:style w:type="paragraph" w:styleId="Ttulo">
+    <w:name w:val="Title"/>
+    <w:basedOn w:val="Normal"/>
+    <w:next w:val="Corpodetexto"/>
+    <w:qFormat/>
+    <w:pPr>
+      <w:keepNext/>
+      <w:spacing w:before="240" w:after="120"/>
+    </w:pPr>
+    <w:rPr>
+      <w:rFonts w:ascii="Liberation Sans" w:eastAsia="DejaVu Sans" w:hAnsi="Liberation Sans" w:cs="FreeSans"/>
+      <w:sz w:val="28"/>
+      <w:szCs w:val="28"/>
+    </w:rPr>
+  </w:style>
+  <w:style w:type="paragraph" w:styleId="Corpodetexto">
+    <w:name w:val="Body Text"/>
+    <w:basedOn w:val="Normal"/>
+    <w:pPr>
+      <w:spacing w:after="140" w:line="288" w:lineRule="auto"/>
+    </w:pPr>
+  </w:style>
+  <w:style w:type="paragraph" w:styleId="Lista">
+    <w:name w:val="List"/>
+    <w:basedOn w:val="Corpodetexto"/>
+    <w:rPr>
+      <w:rFonts w:cs="FreeSans"/>
+    </w:rPr>
+  </w:style>
+  <w:style w:type="paragraph" w:styleId="Legenda">
+    <w:name w:val="caption"/>
+    <w:basedOn w:val="Normal"/>
+    <w:qFormat/>
+    <w:pPr>
+      <w:suppressLineNumbers/>
+      <w:spacing w:before="120" w:after="120"/>
+    </w:pPr>
+    <w:rPr>
+      <w:rFonts w:cs="FreeSans"/>
+      <w:i/>
+      <w:iCs/>
+      <w:sz w:val="24"/>
+      <w:szCs w:val="24"/>
+    </w:rPr>
+  </w:style>
+  <w:style w:type="paragraph" w:customStyle="1" w:styleId="ndice">
+    <w:name w:val="Índice"/>
+    <w:basedOn w:val="Normal"/>
+    <w:qFormat/>
+    <w:pPr>
+      <w:suppressLineNumbers/>
+    </w:pPr>
+    <w:rPr>
+      <w:rFonts w:cs="FreeSans"/>
+    </w:rPr>
   </w:style>
 </w:styles>
 </file>

</xml_diff>